<commit_message>
UPDATE DOCUMENTS and MX message output
</commit_message>
<xml_diff>
--- a/Hackathon-CARBON-Team-Document.docx
+++ b/Hackathon-CARBON-Team-Document.docx
@@ -6323,17 +6323,6 @@
     </w:p>
     <w:p>
       <w:pPr>
-        <w:pStyle w:val="ListParagraph"/>
-        <w:jc w:val="both"/>
-        <w:rPr>
-          <w:b/>
-          <w:sz w:val="28"/>
-          <w:lang w:val="en-US"/>
-        </w:rPr>
-      </w:pPr>
-    </w:p>
-    <w:p>
-      <w:pPr>
         <w:pStyle w:val="Heading1"/>
         <w:jc w:val="both"/>
         <w:rPr>
@@ -6425,8 +6414,8 @@
         </w:rPr>
         <w:drawing>
           <wp:inline distT="0" distB="0" distL="0" distR="0" wp14:anchorId="43136108" wp14:editId="71F52C62">
-            <wp:extent cx="5731510" cy="2676525"/>
-            <wp:effectExtent l="0" t="0" r="2540" b="9525"/>
+            <wp:extent cx="4094922" cy="1912264"/>
+            <wp:effectExtent l="0" t="0" r="1270" b="0"/>
             <wp:docPr id="6" name="Picture 6"/>
             <wp:cNvGraphicFramePr>
               <a:graphicFrameLocks xmlns:a="http://schemas.openxmlformats.org/drawingml/2006/main" noChangeAspect="1"/>
@@ -6447,7 +6436,7 @@
                   <pic:spPr>
                     <a:xfrm>
                       <a:off x="0" y="0"/>
-                      <a:ext cx="5731510" cy="2676525"/>
+                      <a:ext cx="4114230" cy="1921280"/>
                     </a:xfrm>
                     <a:prstGeom prst="rect">
                       <a:avLst/>
@@ -6462,6 +6451,65 @@
     </w:p>
     <w:p>
       <w:pPr>
+        <w:jc w:val="both"/>
+        <w:rPr>
+          <w:lang w:val="en-US"/>
+        </w:rPr>
+      </w:pPr>
+    </w:p>
+    <w:p>
+      <w:pPr>
+        <w:jc w:val="both"/>
+        <w:rPr>
+          <w:lang w:val="en-US"/>
+        </w:rPr>
+      </w:pPr>
+      <w:r>
+        <w:rPr>
+          <w:noProof/>
+          <w:lang w:eastAsia="en-IN"/>
+        </w:rPr>
+        <w:drawing>
+          <wp:inline distT="0" distB="0" distL="0" distR="0" wp14:anchorId="4D2634F6" wp14:editId="3C5445B4">
+            <wp:extent cx="5731510" cy="1588135"/>
+            <wp:effectExtent l="0" t="0" r="2540" b="0"/>
+            <wp:docPr id="10" name="Picture 10"/>
+            <wp:cNvGraphicFramePr>
+              <a:graphicFrameLocks xmlns:a="http://schemas.openxmlformats.org/drawingml/2006/main" noChangeAspect="1"/>
+            </wp:cNvGraphicFramePr>
+            <a:graphic xmlns:a="http://schemas.openxmlformats.org/drawingml/2006/main">
+              <a:graphicData uri="http://schemas.openxmlformats.org/drawingml/2006/picture">
+                <pic:pic xmlns:pic="http://schemas.openxmlformats.org/drawingml/2006/picture">
+                  <pic:nvPicPr>
+                    <pic:cNvPr id="1" name=""/>
+                    <pic:cNvPicPr/>
+                  </pic:nvPicPr>
+                  <pic:blipFill>
+                    <a:blip r:embed="rId16"/>
+                    <a:stretch>
+                      <a:fillRect/>
+                    </a:stretch>
+                  </pic:blipFill>
+                  <pic:spPr>
+                    <a:xfrm>
+                      <a:off x="0" y="0"/>
+                      <a:ext cx="5731510" cy="1588135"/>
+                    </a:xfrm>
+                    <a:prstGeom prst="rect">
+                      <a:avLst/>
+                    </a:prstGeom>
+                  </pic:spPr>
+                </pic:pic>
+              </a:graphicData>
+            </a:graphic>
+          </wp:inline>
+        </w:drawing>
+      </w:r>
+      <w:bookmarkStart w:id="0" w:name="_GoBack"/>
+      <w:bookmarkEnd w:id="0"/>
+    </w:p>
+    <w:p>
+      <w:pPr>
         <w:pStyle w:val="Heading1"/>
         <w:jc w:val="both"/>
         <w:rPr>
@@ -6477,8 +6525,6 @@
           <w:lang w:val="en-US"/>
         </w:rPr>
       </w:pPr>
-      <w:bookmarkStart w:id="0" w:name="_GoBack"/>
-      <w:bookmarkEnd w:id="0"/>
       <w:r>
         <w:rPr>
           <w:lang w:val="en-US"/>
@@ -6528,7 +6574,7 @@
                     <pic:cNvPicPr/>
                   </pic:nvPicPr>
                   <pic:blipFill>
-                    <a:blip r:embed="rId16"/>
+                    <a:blip r:embed="rId17"/>
                     <a:stretch>
                       <a:fillRect/>
                     </a:stretch>

</xml_diff>